<commit_message>
BCH 12.17.25 + Folder Org READMe
</commit_message>
<xml_diff>
--- a/OrganizationREADME.docx
+++ b/OrganizationREADME.docx
@@ -3,51 +3,1008 @@
 <w:document xmlns:wpc="http://schemas.microsoft.com/office/word/2010/wordprocessingCanvas" xmlns:cx="http://schemas.microsoft.com/office/drawing/2014/chartex" xmlns:cx1="http://schemas.microsoft.com/office/drawing/2015/9/8/chartex" xmlns:cx2="http://schemas.microsoft.com/office/drawing/2015/10/21/chartex" xmlns:cx3="http://schemas.microsoft.com/office/drawing/2016/5/9/chartex" xmlns:cx4="http://schemas.microsoft.com/office/drawing/2016/5/10/chartex" xmlns:cx5="http://schemas.microsoft.com/office/drawing/2016/5/11/chartex" xmlns:cx6="http://schemas.microsoft.com/office/drawing/2016/5/12/chartex" xmlns:cx7="http://schemas.microsoft.com/office/drawing/2016/5/13/chartex" xmlns:cx8="http://schemas.microsoft.com/office/drawing/2016/5/14/chartex" xmlns:mc="http://schemas.openxmlformats.org/markup-compatibility/2006" xmlns:aink="http://schemas.microsoft.com/office/drawing/2016/ink" xmlns:am3d="http://schemas.microsoft.com/office/drawing/2017/model3d" xmlns:o="urn:schemas-microsoft-com:office:office" xmlns:oel="http://schemas.microsoft.com/office/2019/extlst" xmlns:r="http://schemas.openxmlformats.org/officeDocument/2006/relationships" xmlns:m="http://schemas.openxmlformats.org/officeDocument/2006/math" xmlns:v="urn:schemas-microsoft-com:vml" xmlns:wp14="http://schemas.microsoft.com/office/word/2010/wordprocessingDrawing" xmlns:wp="http://schemas.openxmlformats.org/drawingml/2006/wordprocessingDrawing" xmlns:w10="urn:schemas-microsoft-com:office:word" xmlns:w="http://schemas.openxmlformats.org/wordprocessingml/2006/main" xmlns:w14="http://schemas.microsoft.com/office/word/2010/wordml" xmlns:w15="http://schemas.microsoft.com/office/word/2012/wordml" xmlns:w16cex="http://schemas.microsoft.com/office/word/2018/wordml/cex" xmlns:w16cid="http://schemas.microsoft.com/office/word/2016/wordml/cid" xmlns:w16="http://schemas.microsoft.com/office/word/2018/wordml" xmlns:w16du="http://schemas.microsoft.com/office/word/2023/wordml/word16du" xmlns:w16sdtdh="http://schemas.microsoft.com/office/word/2020/wordml/sdtdatahash" xmlns:w16sdtfl="http://schemas.microsoft.com/office/word/2024/wordml/sdtformatlock" xmlns:w16se="http://schemas.microsoft.com/office/word/2015/wordml/symex" xmlns:wpg="http://schemas.microsoft.com/office/word/2010/wordprocessingGroup" xmlns:wpi="http://schemas.microsoft.com/office/word/2010/wordprocessingInk" xmlns:wne="http://schemas.microsoft.com/office/word/2006/wordml" xmlns:wps="http://schemas.microsoft.com/office/word/2010/wordprocessingShape" mc:Ignorable="w14 w15 w16se w16cid w16 w16cex w16sdtdh w16sdtfl w16du wp14">
   <w:body>
     <w:p>
+      <w:pPr>
+        <w:rPr>
+          <w:rFonts w:ascii="Times New Roman" w:hAnsi="Times New Roman" w:cs="Times New Roman"/>
+        </w:rPr>
+      </w:pPr>
       <w:r>
+        <w:rPr>
+          <w:rFonts w:ascii="Times New Roman" w:hAnsi="Times New Roman" w:cs="Times New Roman"/>
+        </w:rPr>
         <w:t>Analyses Archiving Folders:</w:t>
       </w:r>
     </w:p>
     <w:p>
+      <w:pPr>
+        <w:rPr>
+          <w:rFonts w:ascii="Times New Roman" w:hAnsi="Times New Roman" w:cs="Times New Roman"/>
+        </w:rPr>
+      </w:pPr>
       <w:r>
+        <w:rPr>
+          <w:rFonts w:ascii="Times New Roman" w:hAnsi="Times New Roman" w:cs="Times New Roman"/>
+        </w:rPr>
         <w:t>Raw data and Data Cleaning?</w:t>
       </w:r>
     </w:p>
     <w:p>
+      <w:pPr>
+        <w:rPr>
+          <w:rFonts w:ascii="Times New Roman" w:hAnsi="Times New Roman" w:cs="Times New Roman"/>
+        </w:rPr>
+      </w:pPr>
       <w:r>
+        <w:rPr>
+          <w:rFonts w:ascii="Times New Roman" w:hAnsi="Times New Roman" w:cs="Times New Roman"/>
+        </w:rPr>
         <w:t>Descriptives?</w:t>
       </w:r>
     </w:p>
-    <w:p>
-      <w:proofErr w:type="spellStart"/>
-      <w:r>
-        <w:t>lca</w:t>
-      </w:r>
-      <w:proofErr w:type="spellEnd"/>
-      <w:r>
-        <w:t xml:space="preserve"> – includes all LCA analyses (including visualization + table) via </w:t>
-      </w:r>
-      <w:proofErr w:type="spellStart"/>
-      <w:r>
-        <w:t>Mplus</w:t>
-      </w:r>
-      <w:proofErr w:type="spellEnd"/>
-      <w:r>
-        <w:t xml:space="preserve"> automation in R</w:t>
-      </w:r>
-    </w:p>
-    <w:p>
-      <w:r>
-        <w:t xml:space="preserve">bch – includes all distal outcomes using </w:t>
-      </w:r>
-      <w:proofErr w:type="spellStart"/>
-      <w:r>
-        <w:t>Mplus</w:t>
-      </w:r>
-      <w:proofErr w:type="spellEnd"/>
-      <w:r>
-        <w:t>; having R code in this folder for output visualization/table?</w:t>
-      </w:r>
-    </w:p>
+    <w:tbl>
+      <w:tblPr>
+        <w:tblStyle w:val="TableGrid"/>
+        <w:tblW w:w="0" w:type="auto"/>
+        <w:tblLook w:val="04A0" w:firstRow="1" w:lastRow="0" w:firstColumn="1" w:lastColumn="0" w:noHBand="0" w:noVBand="1"/>
+      </w:tblPr>
+      <w:tblGrid>
+        <w:gridCol w:w="3116"/>
+        <w:gridCol w:w="3117"/>
+        <w:gridCol w:w="3117"/>
+      </w:tblGrid>
+      <w:tr>
+        <w:tc>
+          <w:tcPr>
+            <w:tcW w:w="3116" w:type="dxa"/>
+          </w:tcPr>
+          <w:p>
+            <w:pPr>
+              <w:rPr>
+                <w:rFonts w:ascii="Times New Roman" w:hAnsi="Times New Roman" w:cs="Times New Roman"/>
+                <w:b/>
+                <w:bCs/>
+              </w:rPr>
+            </w:pPr>
+            <w:r>
+              <w:rPr>
+                <w:rFonts w:ascii="Times New Roman" w:hAnsi="Times New Roman" w:cs="Times New Roman"/>
+                <w:b/>
+                <w:bCs/>
+              </w:rPr>
+              <w:t>Main Folder</w:t>
+            </w:r>
+          </w:p>
+        </w:tc>
+        <w:tc>
+          <w:tcPr>
+            <w:tcW w:w="3117" w:type="dxa"/>
+          </w:tcPr>
+          <w:p>
+            <w:pPr>
+              <w:rPr>
+                <w:rFonts w:ascii="Times New Roman" w:hAnsi="Times New Roman" w:cs="Times New Roman"/>
+                <w:b/>
+                <w:bCs/>
+              </w:rPr>
+            </w:pPr>
+            <w:r>
+              <w:rPr>
+                <w:rFonts w:ascii="Times New Roman" w:hAnsi="Times New Roman" w:cs="Times New Roman"/>
+                <w:b/>
+                <w:bCs/>
+              </w:rPr>
+              <w:t>Sub-Folder(s)</w:t>
+            </w:r>
+          </w:p>
+        </w:tc>
+        <w:tc>
+          <w:tcPr>
+            <w:tcW w:w="3117" w:type="dxa"/>
+          </w:tcPr>
+          <w:p>
+            <w:pPr>
+              <w:rPr>
+                <w:rFonts w:ascii="Times New Roman" w:hAnsi="Times New Roman" w:cs="Times New Roman"/>
+                <w:b/>
+                <w:bCs/>
+              </w:rPr>
+            </w:pPr>
+            <w:r>
+              <w:rPr>
+                <w:rFonts w:ascii="Times New Roman" w:hAnsi="Times New Roman" w:cs="Times New Roman"/>
+                <w:b/>
+                <w:bCs/>
+              </w:rPr>
+              <w:t>Descriptions</w:t>
+            </w:r>
+          </w:p>
+        </w:tc>
+      </w:tr>
+      <w:tr>
+        <w:tc>
+          <w:tcPr>
+            <w:tcW w:w="3116" w:type="dxa"/>
+            <w:vMerge w:val="restart"/>
+          </w:tcPr>
+          <w:p>
+            <w:pPr>
+              <w:rPr>
+                <w:rFonts w:ascii="Times New Roman" w:hAnsi="Times New Roman" w:cs="Times New Roman"/>
+                <w:b/>
+                <w:bCs/>
+              </w:rPr>
+            </w:pPr>
+          </w:p>
+          <w:p>
+            <w:pPr>
+              <w:rPr>
+                <w:rFonts w:ascii="Times New Roman" w:hAnsi="Times New Roman" w:cs="Times New Roman"/>
+                <w:b/>
+                <w:bCs/>
+              </w:rPr>
+            </w:pPr>
+          </w:p>
+          <w:p>
+            <w:pPr>
+              <w:rPr>
+                <w:rFonts w:ascii="Times New Roman" w:hAnsi="Times New Roman" w:cs="Times New Roman"/>
+                <w:b/>
+                <w:bCs/>
+              </w:rPr>
+            </w:pPr>
+            <w:proofErr w:type="spellStart"/>
+            <w:r>
+              <w:rPr>
+                <w:rFonts w:ascii="Times New Roman" w:hAnsi="Times New Roman" w:cs="Times New Roman"/>
+                <w:b/>
+                <w:bCs/>
+              </w:rPr>
+              <w:t>useme_lca</w:t>
+            </w:r>
+            <w:proofErr w:type="spellEnd"/>
+          </w:p>
+        </w:tc>
+        <w:tc>
+          <w:tcPr>
+            <w:tcW w:w="3117" w:type="dxa"/>
+          </w:tcPr>
+          <w:p>
+            <w:pPr>
+              <w:rPr>
+                <w:rFonts w:ascii="Times New Roman" w:hAnsi="Times New Roman" w:cs="Times New Roman"/>
+              </w:rPr>
+            </w:pPr>
+            <w:r>
+              <w:rPr>
+                <w:rFonts w:ascii="Times New Roman" w:hAnsi="Times New Roman" w:cs="Times New Roman"/>
+              </w:rPr>
+              <w:t>data</w:t>
+            </w:r>
+          </w:p>
+        </w:tc>
+        <w:tc>
+          <w:tcPr>
+            <w:tcW w:w="3117" w:type="dxa"/>
+          </w:tcPr>
+          <w:p>
+            <w:pPr>
+              <w:rPr>
+                <w:rFonts w:ascii="Times New Roman" w:hAnsi="Times New Roman" w:cs="Times New Roman"/>
+              </w:rPr>
+            </w:pPr>
+            <w:r>
+              <w:rPr>
+                <w:rFonts w:ascii="Times New Roman" w:hAnsi="Times New Roman" w:cs="Times New Roman"/>
+              </w:rPr>
+              <w:t xml:space="preserve">raw data after initial cleaning; </w:t>
+            </w:r>
+            <w:r>
+              <w:rPr>
+                <w:rFonts w:ascii="Times New Roman" w:hAnsi="Times New Roman" w:cs="Times New Roman"/>
+              </w:rPr>
+              <w:t xml:space="preserve">separate </w:t>
+            </w:r>
+            <w:proofErr w:type="spellStart"/>
+            <w:r>
+              <w:rPr>
+                <w:rFonts w:ascii="Times New Roman" w:hAnsi="Times New Roman" w:cs="Times New Roman"/>
+              </w:rPr>
+              <w:t>dataframe</w:t>
+            </w:r>
+            <w:proofErr w:type="spellEnd"/>
+            <w:r>
+              <w:rPr>
+                <w:rFonts w:ascii="Times New Roman" w:hAnsi="Times New Roman" w:cs="Times New Roman"/>
+              </w:rPr>
+              <w:t xml:space="preserve"> for e-cig and smokeless.</w:t>
+            </w:r>
+          </w:p>
+        </w:tc>
+      </w:tr>
+      <w:tr>
+        <w:tc>
+          <w:tcPr>
+            <w:tcW w:w="3116" w:type="dxa"/>
+            <w:vMerge/>
+          </w:tcPr>
+          <w:p>
+            <w:pPr>
+              <w:rPr>
+                <w:rFonts w:ascii="Times New Roman" w:hAnsi="Times New Roman" w:cs="Times New Roman"/>
+                <w:b/>
+                <w:bCs/>
+              </w:rPr>
+            </w:pPr>
+          </w:p>
+        </w:tc>
+        <w:tc>
+          <w:tcPr>
+            <w:tcW w:w="3117" w:type="dxa"/>
+          </w:tcPr>
+          <w:p>
+            <w:pPr>
+              <w:rPr>
+                <w:rFonts w:ascii="Times New Roman" w:hAnsi="Times New Roman" w:cs="Times New Roman"/>
+              </w:rPr>
+            </w:pPr>
+            <w:proofErr w:type="spellStart"/>
+            <w:r>
+              <w:rPr>
+                <w:rFonts w:ascii="Times New Roman" w:hAnsi="Times New Roman" w:cs="Times New Roman"/>
+              </w:rPr>
+              <w:t>mplus_lca_ecig</w:t>
+            </w:r>
+            <w:proofErr w:type="spellEnd"/>
+          </w:p>
+        </w:tc>
+        <w:tc>
+          <w:tcPr>
+            <w:tcW w:w="3117" w:type="dxa"/>
+          </w:tcPr>
+          <w:p>
+            <w:pPr>
+              <w:rPr>
+                <w:rFonts w:ascii="Times New Roman" w:hAnsi="Times New Roman" w:cs="Times New Roman"/>
+              </w:rPr>
+            </w:pPr>
+            <w:r>
+              <w:rPr>
+                <w:rFonts w:ascii="Times New Roman" w:hAnsi="Times New Roman" w:cs="Times New Roman"/>
+                <w:b/>
+                <w:bCs/>
+              </w:rPr>
+              <w:t xml:space="preserve">E-Cig </w:t>
+            </w:r>
+            <w:r>
+              <w:rPr>
+                <w:rFonts w:ascii="Times New Roman" w:hAnsi="Times New Roman" w:cs="Times New Roman"/>
+              </w:rPr>
+              <w:t xml:space="preserve">1-7 classes enumeration </w:t>
+            </w:r>
+            <w:proofErr w:type="spellStart"/>
+            <w:r>
+              <w:rPr>
+                <w:rFonts w:ascii="Times New Roman" w:hAnsi="Times New Roman" w:cs="Times New Roman"/>
+              </w:rPr>
+              <w:t>Mplus</w:t>
+            </w:r>
+            <w:proofErr w:type="spellEnd"/>
+            <w:r>
+              <w:rPr>
+                <w:rFonts w:ascii="Times New Roman" w:hAnsi="Times New Roman" w:cs="Times New Roman"/>
+              </w:rPr>
+              <w:t xml:space="preserve"> outputs generated from </w:t>
+            </w:r>
+            <w:proofErr w:type="spellStart"/>
+            <w:r>
+              <w:rPr>
+                <w:rFonts w:ascii="Times New Roman" w:hAnsi="Times New Roman" w:cs="Times New Roman"/>
+              </w:rPr>
+              <w:t>MplusAutomation</w:t>
+            </w:r>
+            <w:proofErr w:type="spellEnd"/>
+            <w:r>
+              <w:rPr>
+                <w:rFonts w:ascii="Times New Roman" w:hAnsi="Times New Roman" w:cs="Times New Roman"/>
+              </w:rPr>
+              <w:t xml:space="preserve"> (R).</w:t>
+            </w:r>
+          </w:p>
+        </w:tc>
+      </w:tr>
+      <w:tr>
+        <w:tc>
+          <w:tcPr>
+            <w:tcW w:w="3116" w:type="dxa"/>
+            <w:vMerge/>
+          </w:tcPr>
+          <w:p>
+            <w:pPr>
+              <w:rPr>
+                <w:rFonts w:ascii="Times New Roman" w:hAnsi="Times New Roman" w:cs="Times New Roman"/>
+                <w:b/>
+                <w:bCs/>
+              </w:rPr>
+            </w:pPr>
+          </w:p>
+        </w:tc>
+        <w:tc>
+          <w:tcPr>
+            <w:tcW w:w="3117" w:type="dxa"/>
+          </w:tcPr>
+          <w:p>
+            <w:pPr>
+              <w:rPr>
+                <w:rFonts w:ascii="Times New Roman" w:hAnsi="Times New Roman" w:cs="Times New Roman"/>
+              </w:rPr>
+            </w:pPr>
+            <w:proofErr w:type="spellStart"/>
+            <w:r>
+              <w:rPr>
+                <w:rFonts w:ascii="Times New Roman" w:hAnsi="Times New Roman" w:cs="Times New Roman"/>
+              </w:rPr>
+              <w:t>mplus_lca_ecig</w:t>
+            </w:r>
+            <w:r>
+              <w:rPr>
+                <w:rFonts w:ascii="Times New Roman" w:hAnsi="Times New Roman" w:cs="Times New Roman"/>
+              </w:rPr>
+              <w:t>_w</w:t>
+            </w:r>
+            <w:proofErr w:type="spellEnd"/>
+          </w:p>
+        </w:tc>
+        <w:tc>
+          <w:tcPr>
+            <w:tcW w:w="3117" w:type="dxa"/>
+          </w:tcPr>
+          <w:p>
+            <w:pPr>
+              <w:rPr>
+                <w:rFonts w:ascii="Times New Roman" w:hAnsi="Times New Roman" w:cs="Times New Roman"/>
+              </w:rPr>
+            </w:pPr>
+            <w:r>
+              <w:rPr>
+                <w:rFonts w:ascii="Times New Roman" w:hAnsi="Times New Roman" w:cs="Times New Roman"/>
+                <w:b/>
+                <w:bCs/>
+              </w:rPr>
+              <w:t xml:space="preserve">(Weighted) </w:t>
+            </w:r>
+            <w:r>
+              <w:rPr>
+                <w:rFonts w:ascii="Times New Roman" w:hAnsi="Times New Roman" w:cs="Times New Roman"/>
+                <w:b/>
+                <w:bCs/>
+              </w:rPr>
+              <w:t>E-Cig</w:t>
+            </w:r>
+            <w:r>
+              <w:rPr>
+                <w:rFonts w:ascii="Times New Roman" w:hAnsi="Times New Roman" w:cs="Times New Roman"/>
+              </w:rPr>
+              <w:t xml:space="preserve"> 1-7 classes enumeration </w:t>
+            </w:r>
+            <w:proofErr w:type="spellStart"/>
+            <w:r>
+              <w:rPr>
+                <w:rFonts w:ascii="Times New Roman" w:hAnsi="Times New Roman" w:cs="Times New Roman"/>
+              </w:rPr>
+              <w:t>Mplus</w:t>
+            </w:r>
+            <w:proofErr w:type="spellEnd"/>
+            <w:r>
+              <w:rPr>
+                <w:rFonts w:ascii="Times New Roman" w:hAnsi="Times New Roman" w:cs="Times New Roman"/>
+              </w:rPr>
+              <w:t xml:space="preserve"> outputs generated from </w:t>
+            </w:r>
+            <w:proofErr w:type="spellStart"/>
+            <w:r>
+              <w:rPr>
+                <w:rFonts w:ascii="Times New Roman" w:hAnsi="Times New Roman" w:cs="Times New Roman"/>
+              </w:rPr>
+              <w:t>MplusAutomation</w:t>
+            </w:r>
+            <w:proofErr w:type="spellEnd"/>
+            <w:r>
+              <w:rPr>
+                <w:rFonts w:ascii="Times New Roman" w:hAnsi="Times New Roman" w:cs="Times New Roman"/>
+              </w:rPr>
+              <w:t xml:space="preserve"> (R).</w:t>
+            </w:r>
+          </w:p>
+        </w:tc>
+      </w:tr>
+      <w:tr>
+        <w:tc>
+          <w:tcPr>
+            <w:tcW w:w="3116" w:type="dxa"/>
+            <w:vMerge/>
+          </w:tcPr>
+          <w:p>
+            <w:pPr>
+              <w:rPr>
+                <w:rFonts w:ascii="Times New Roman" w:hAnsi="Times New Roman" w:cs="Times New Roman"/>
+                <w:b/>
+                <w:bCs/>
+              </w:rPr>
+            </w:pPr>
+          </w:p>
+        </w:tc>
+        <w:tc>
+          <w:tcPr>
+            <w:tcW w:w="3117" w:type="dxa"/>
+          </w:tcPr>
+          <w:p>
+            <w:pPr>
+              <w:rPr>
+                <w:rFonts w:ascii="Times New Roman" w:hAnsi="Times New Roman" w:cs="Times New Roman"/>
+              </w:rPr>
+            </w:pPr>
+            <w:proofErr w:type="spellStart"/>
+            <w:r>
+              <w:rPr>
+                <w:rFonts w:ascii="Times New Roman" w:hAnsi="Times New Roman" w:cs="Times New Roman"/>
+              </w:rPr>
+              <w:t>mplus_lca_</w:t>
+            </w:r>
+            <w:r>
+              <w:rPr>
+                <w:rFonts w:ascii="Times New Roman" w:hAnsi="Times New Roman" w:cs="Times New Roman"/>
+              </w:rPr>
+              <w:t>sm</w:t>
+            </w:r>
+            <w:proofErr w:type="spellEnd"/>
+          </w:p>
+        </w:tc>
+        <w:tc>
+          <w:tcPr>
+            <w:tcW w:w="3117" w:type="dxa"/>
+          </w:tcPr>
+          <w:p>
+            <w:pPr>
+              <w:rPr>
+                <w:rFonts w:ascii="Times New Roman" w:hAnsi="Times New Roman" w:cs="Times New Roman"/>
+              </w:rPr>
+            </w:pPr>
+            <w:r>
+              <w:rPr>
+                <w:rFonts w:ascii="Times New Roman" w:hAnsi="Times New Roman" w:cs="Times New Roman"/>
+                <w:b/>
+                <w:bCs/>
+              </w:rPr>
+              <w:t>Smokeless</w:t>
+            </w:r>
+            <w:r>
+              <w:rPr>
+                <w:rFonts w:ascii="Times New Roman" w:hAnsi="Times New Roman" w:cs="Times New Roman"/>
+              </w:rPr>
+              <w:t xml:space="preserve"> 1-7 classes enumeration </w:t>
+            </w:r>
+            <w:proofErr w:type="spellStart"/>
+            <w:r>
+              <w:rPr>
+                <w:rFonts w:ascii="Times New Roman" w:hAnsi="Times New Roman" w:cs="Times New Roman"/>
+              </w:rPr>
+              <w:t>Mplus</w:t>
+            </w:r>
+            <w:proofErr w:type="spellEnd"/>
+            <w:r>
+              <w:rPr>
+                <w:rFonts w:ascii="Times New Roman" w:hAnsi="Times New Roman" w:cs="Times New Roman"/>
+              </w:rPr>
+              <w:t xml:space="preserve"> outputs generated from </w:t>
+            </w:r>
+            <w:proofErr w:type="spellStart"/>
+            <w:r>
+              <w:rPr>
+                <w:rFonts w:ascii="Times New Roman" w:hAnsi="Times New Roman" w:cs="Times New Roman"/>
+              </w:rPr>
+              <w:t>MplusAutomation</w:t>
+            </w:r>
+            <w:proofErr w:type="spellEnd"/>
+            <w:r>
+              <w:rPr>
+                <w:rFonts w:ascii="Times New Roman" w:hAnsi="Times New Roman" w:cs="Times New Roman"/>
+              </w:rPr>
+              <w:t xml:space="preserve"> (R).</w:t>
+            </w:r>
+          </w:p>
+        </w:tc>
+      </w:tr>
+      <w:tr>
+        <w:tc>
+          <w:tcPr>
+            <w:tcW w:w="3116" w:type="dxa"/>
+            <w:vMerge/>
+          </w:tcPr>
+          <w:p>
+            <w:pPr>
+              <w:rPr>
+                <w:rFonts w:ascii="Times New Roman" w:hAnsi="Times New Roman" w:cs="Times New Roman"/>
+                <w:b/>
+                <w:bCs/>
+              </w:rPr>
+            </w:pPr>
+          </w:p>
+        </w:tc>
+        <w:tc>
+          <w:tcPr>
+            <w:tcW w:w="3117" w:type="dxa"/>
+          </w:tcPr>
+          <w:p>
+            <w:pPr>
+              <w:rPr>
+                <w:rFonts w:ascii="Times New Roman" w:hAnsi="Times New Roman" w:cs="Times New Roman"/>
+              </w:rPr>
+            </w:pPr>
+            <w:proofErr w:type="spellStart"/>
+            <w:r>
+              <w:rPr>
+                <w:rFonts w:ascii="Times New Roman" w:hAnsi="Times New Roman" w:cs="Times New Roman"/>
+              </w:rPr>
+              <w:t>mplus_lca_</w:t>
+            </w:r>
+            <w:r>
+              <w:rPr>
+                <w:rFonts w:ascii="Times New Roman" w:hAnsi="Times New Roman" w:cs="Times New Roman"/>
+              </w:rPr>
+              <w:t>sm_w</w:t>
+            </w:r>
+            <w:proofErr w:type="spellEnd"/>
+          </w:p>
+        </w:tc>
+        <w:tc>
+          <w:tcPr>
+            <w:tcW w:w="3117" w:type="dxa"/>
+          </w:tcPr>
+          <w:p>
+            <w:pPr>
+              <w:rPr>
+                <w:rFonts w:ascii="Times New Roman" w:hAnsi="Times New Roman" w:cs="Times New Roman"/>
+              </w:rPr>
+            </w:pPr>
+            <w:r>
+              <w:rPr>
+                <w:rFonts w:ascii="Times New Roman" w:hAnsi="Times New Roman" w:cs="Times New Roman"/>
+                <w:b/>
+                <w:bCs/>
+              </w:rPr>
+              <w:t>(Weighted) Smokeless</w:t>
+            </w:r>
+            <w:r>
+              <w:rPr>
+                <w:rFonts w:ascii="Times New Roman" w:hAnsi="Times New Roman" w:cs="Times New Roman"/>
+              </w:rPr>
+              <w:t xml:space="preserve"> 1-7 classes enumeration </w:t>
+            </w:r>
+            <w:proofErr w:type="spellStart"/>
+            <w:r>
+              <w:rPr>
+                <w:rFonts w:ascii="Times New Roman" w:hAnsi="Times New Roman" w:cs="Times New Roman"/>
+              </w:rPr>
+              <w:t>Mplus</w:t>
+            </w:r>
+            <w:proofErr w:type="spellEnd"/>
+            <w:r>
+              <w:rPr>
+                <w:rFonts w:ascii="Times New Roman" w:hAnsi="Times New Roman" w:cs="Times New Roman"/>
+              </w:rPr>
+              <w:t xml:space="preserve"> outputs generated from </w:t>
+            </w:r>
+            <w:proofErr w:type="spellStart"/>
+            <w:r>
+              <w:rPr>
+                <w:rFonts w:ascii="Times New Roman" w:hAnsi="Times New Roman" w:cs="Times New Roman"/>
+              </w:rPr>
+              <w:t>MplusAutomation</w:t>
+            </w:r>
+            <w:proofErr w:type="spellEnd"/>
+            <w:r>
+              <w:rPr>
+                <w:rFonts w:ascii="Times New Roman" w:hAnsi="Times New Roman" w:cs="Times New Roman"/>
+              </w:rPr>
+              <w:t xml:space="preserve"> (R).</w:t>
+            </w:r>
+          </w:p>
+        </w:tc>
+      </w:tr>
+      <w:tr>
+        <w:tc>
+          <w:tcPr>
+            <w:tcW w:w="3116" w:type="dxa"/>
+            <w:vMerge/>
+          </w:tcPr>
+          <w:p>
+            <w:pPr>
+              <w:rPr>
+                <w:rFonts w:ascii="Times New Roman" w:hAnsi="Times New Roman" w:cs="Times New Roman"/>
+                <w:b/>
+                <w:bCs/>
+              </w:rPr>
+            </w:pPr>
+          </w:p>
+        </w:tc>
+        <w:tc>
+          <w:tcPr>
+            <w:tcW w:w="3117" w:type="dxa"/>
+          </w:tcPr>
+          <w:p>
+            <w:pPr>
+              <w:rPr>
+                <w:rFonts w:ascii="Times New Roman" w:hAnsi="Times New Roman" w:cs="Times New Roman"/>
+              </w:rPr>
+            </w:pPr>
+            <w:r>
+              <w:rPr>
+                <w:rFonts w:ascii="Times New Roman" w:hAnsi="Times New Roman" w:cs="Times New Roman"/>
+              </w:rPr>
+              <w:t>scripts</w:t>
+            </w:r>
+          </w:p>
+        </w:tc>
+        <w:tc>
+          <w:tcPr>
+            <w:tcW w:w="3117" w:type="dxa"/>
+          </w:tcPr>
+          <w:p>
+            <w:pPr>
+              <w:rPr>
+                <w:rFonts w:ascii="Times New Roman" w:hAnsi="Times New Roman" w:cs="Times New Roman"/>
+              </w:rPr>
+            </w:pPr>
+            <w:r>
+              <w:rPr>
+                <w:rFonts w:ascii="Times New Roman" w:hAnsi="Times New Roman" w:cs="Times New Roman"/>
+              </w:rPr>
+              <w:t xml:space="preserve">Contains </w:t>
+            </w:r>
+            <w:proofErr w:type="spellStart"/>
+            <w:r>
+              <w:rPr>
+                <w:rFonts w:ascii="Times New Roman" w:hAnsi="Times New Roman" w:cs="Times New Roman"/>
+              </w:rPr>
+              <w:t>Qmd</w:t>
+            </w:r>
+            <w:proofErr w:type="spellEnd"/>
+            <w:r>
+              <w:rPr>
+                <w:rFonts w:ascii="Times New Roman" w:hAnsi="Times New Roman" w:cs="Times New Roman"/>
+              </w:rPr>
+              <w:t xml:space="preserve"> codes and HTML outputs for </w:t>
+            </w:r>
+            <w:r>
+              <w:rPr>
+                <w:rFonts w:ascii="Times New Roman" w:hAnsi="Times New Roman" w:cs="Times New Roman"/>
+                <w:b/>
+                <w:bCs/>
+              </w:rPr>
+              <w:t>E-Cig and Smokeless Latent Class Analyses</w:t>
+            </w:r>
+            <w:r>
+              <w:rPr>
+                <w:rFonts w:ascii="Times New Roman" w:hAnsi="Times New Roman" w:cs="Times New Roman"/>
+              </w:rPr>
+              <w:t>.</w:t>
+            </w:r>
+            <w:r>
+              <w:rPr>
+                <w:rFonts w:ascii="Times New Roman" w:hAnsi="Times New Roman" w:cs="Times New Roman"/>
+              </w:rPr>
+              <w:t xml:space="preserve"> Codes include all steps from importing raw data through generating tables/graphs.</w:t>
+            </w:r>
+          </w:p>
+        </w:tc>
+      </w:tr>
+      <w:tr>
+        <w:tc>
+          <w:tcPr>
+            <w:tcW w:w="3116" w:type="dxa"/>
+            <w:vMerge w:val="restart"/>
+          </w:tcPr>
+          <w:p>
+            <w:pPr>
+              <w:rPr>
+                <w:rFonts w:ascii="Times New Roman" w:hAnsi="Times New Roman" w:cs="Times New Roman"/>
+                <w:b/>
+                <w:bCs/>
+              </w:rPr>
+            </w:pPr>
+          </w:p>
+          <w:p>
+            <w:pPr>
+              <w:rPr>
+                <w:rFonts w:ascii="Times New Roman" w:hAnsi="Times New Roman" w:cs="Times New Roman"/>
+                <w:b/>
+                <w:bCs/>
+              </w:rPr>
+            </w:pPr>
+            <w:proofErr w:type="spellStart"/>
+            <w:r>
+              <w:rPr>
+                <w:rFonts w:ascii="Times New Roman" w:hAnsi="Times New Roman" w:cs="Times New Roman"/>
+                <w:b/>
+                <w:bCs/>
+              </w:rPr>
+              <w:t>useme_bch</w:t>
+            </w:r>
+            <w:proofErr w:type="spellEnd"/>
+          </w:p>
+        </w:tc>
+        <w:tc>
+          <w:tcPr>
+            <w:tcW w:w="3117" w:type="dxa"/>
+          </w:tcPr>
+          <w:p>
+            <w:pPr>
+              <w:rPr>
+                <w:rFonts w:ascii="Times New Roman" w:hAnsi="Times New Roman" w:cs="Times New Roman"/>
+              </w:rPr>
+            </w:pPr>
+            <w:r>
+              <w:rPr>
+                <w:rFonts w:ascii="Times New Roman" w:hAnsi="Times New Roman" w:cs="Times New Roman"/>
+              </w:rPr>
+              <w:t>data</w:t>
+            </w:r>
+          </w:p>
+        </w:tc>
+        <w:tc>
+          <w:tcPr>
+            <w:tcW w:w="3117" w:type="dxa"/>
+          </w:tcPr>
+          <w:p>
+            <w:pPr>
+              <w:rPr>
+                <w:rFonts w:ascii="Times New Roman" w:hAnsi="Times New Roman" w:cs="Times New Roman"/>
+              </w:rPr>
+            </w:pPr>
+            <w:r>
+              <w:rPr>
+                <w:rFonts w:ascii="Times New Roman" w:hAnsi="Times New Roman" w:cs="Times New Roman"/>
+              </w:rPr>
+              <w:t xml:space="preserve">raw data converted to </w:t>
+            </w:r>
+            <w:proofErr w:type="spellStart"/>
+            <w:r>
+              <w:rPr>
+                <w:rFonts w:ascii="Times New Roman" w:hAnsi="Times New Roman" w:cs="Times New Roman"/>
+              </w:rPr>
+              <w:t>mplus</w:t>
+            </w:r>
+            <w:proofErr w:type="spellEnd"/>
+            <w:r>
+              <w:rPr>
+                <w:rFonts w:ascii="Times New Roman" w:hAnsi="Times New Roman" w:cs="Times New Roman"/>
+              </w:rPr>
+              <w:t xml:space="preserve"> format (missing = 999, no </w:t>
+            </w:r>
+            <w:proofErr w:type="spellStart"/>
+            <w:r>
+              <w:rPr>
+                <w:rFonts w:ascii="Times New Roman" w:hAnsi="Times New Roman" w:cs="Times New Roman"/>
+              </w:rPr>
+              <w:t>caseid</w:t>
+            </w:r>
+            <w:proofErr w:type="spellEnd"/>
+            <w:r>
+              <w:rPr>
+                <w:rFonts w:ascii="Times New Roman" w:hAnsi="Times New Roman" w:cs="Times New Roman"/>
+              </w:rPr>
+              <w:t xml:space="preserve"> or a column for variable names); separate </w:t>
+            </w:r>
+            <w:proofErr w:type="spellStart"/>
+            <w:r>
+              <w:rPr>
+                <w:rFonts w:ascii="Times New Roman" w:hAnsi="Times New Roman" w:cs="Times New Roman"/>
+              </w:rPr>
+              <w:t>dataframe</w:t>
+            </w:r>
+            <w:proofErr w:type="spellEnd"/>
+            <w:r>
+              <w:rPr>
+                <w:rFonts w:ascii="Times New Roman" w:hAnsi="Times New Roman" w:cs="Times New Roman"/>
+              </w:rPr>
+              <w:t xml:space="preserve"> for e-cig and smokeless.</w:t>
+            </w:r>
+          </w:p>
+        </w:tc>
+      </w:tr>
+      <w:tr>
+        <w:tc>
+          <w:tcPr>
+            <w:tcW w:w="3116" w:type="dxa"/>
+            <w:vMerge/>
+          </w:tcPr>
+          <w:p>
+            <w:pPr>
+              <w:rPr>
+                <w:rFonts w:ascii="Times New Roman" w:hAnsi="Times New Roman" w:cs="Times New Roman"/>
+                <w:b/>
+                <w:bCs/>
+              </w:rPr>
+            </w:pPr>
+          </w:p>
+        </w:tc>
+        <w:tc>
+          <w:tcPr>
+            <w:tcW w:w="3117" w:type="dxa"/>
+          </w:tcPr>
+          <w:p>
+            <w:pPr>
+              <w:rPr>
+                <w:rFonts w:ascii="Times New Roman" w:hAnsi="Times New Roman" w:cs="Times New Roman"/>
+              </w:rPr>
+            </w:pPr>
+            <w:proofErr w:type="spellStart"/>
+            <w:r>
+              <w:rPr>
+                <w:rFonts w:ascii="Times New Roman" w:hAnsi="Times New Roman" w:cs="Times New Roman"/>
+              </w:rPr>
+              <w:t>Mplus</w:t>
+            </w:r>
+            <w:proofErr w:type="spellEnd"/>
+            <w:r>
+              <w:rPr>
+                <w:rFonts w:ascii="Times New Roman" w:hAnsi="Times New Roman" w:cs="Times New Roman"/>
+              </w:rPr>
+              <w:t xml:space="preserve"> Code</w:t>
+            </w:r>
+          </w:p>
+        </w:tc>
+        <w:tc>
+          <w:tcPr>
+            <w:tcW w:w="3117" w:type="dxa"/>
+          </w:tcPr>
+          <w:p>
+            <w:pPr>
+              <w:rPr>
+                <w:rFonts w:ascii="Times New Roman" w:hAnsi="Times New Roman" w:cs="Times New Roman"/>
+              </w:rPr>
+            </w:pPr>
+            <w:r>
+              <w:rPr>
+                <w:rFonts w:ascii="Times New Roman" w:hAnsi="Times New Roman" w:cs="Times New Roman"/>
+              </w:rPr>
+              <w:t xml:space="preserve">Codes for </w:t>
+            </w:r>
+            <w:r>
+              <w:rPr>
+                <w:rFonts w:ascii="Times New Roman" w:hAnsi="Times New Roman" w:cs="Times New Roman"/>
+                <w:b/>
+                <w:bCs/>
+              </w:rPr>
+              <w:t xml:space="preserve">4class Model </w:t>
+            </w:r>
+            <w:r>
+              <w:rPr>
+                <w:rFonts w:ascii="Times New Roman" w:hAnsi="Times New Roman" w:cs="Times New Roman" w:hint="eastAsia"/>
+                <w:b/>
+                <w:bCs/>
+              </w:rPr>
+              <w:sym w:font="Wingdings" w:char="F0E0"/>
+            </w:r>
+            <w:r>
+              <w:rPr>
+                <w:rFonts w:ascii="Times New Roman" w:hAnsi="Times New Roman" w:cs="Times New Roman"/>
+                <w:b/>
+                <w:bCs/>
+              </w:rPr>
+              <w:t xml:space="preserve"> BCH distal outcomes</w:t>
+            </w:r>
+            <w:r>
+              <w:rPr>
+                <w:rFonts w:ascii="Times New Roman" w:hAnsi="Times New Roman" w:cs="Times New Roman"/>
+              </w:rPr>
+              <w:t xml:space="preserve"> (ethnicity, gender, age, income, whether child tried e-cig or smokeless) for both E-Cig and Smokeless.</w:t>
+            </w:r>
+          </w:p>
+        </w:tc>
+      </w:tr>
+      <w:tr>
+        <w:tc>
+          <w:tcPr>
+            <w:tcW w:w="3116" w:type="dxa"/>
+            <w:vMerge/>
+          </w:tcPr>
+          <w:p>
+            <w:pPr>
+              <w:rPr>
+                <w:rFonts w:ascii="Times New Roman" w:hAnsi="Times New Roman" w:cs="Times New Roman"/>
+                <w:b/>
+                <w:bCs/>
+              </w:rPr>
+            </w:pPr>
+          </w:p>
+        </w:tc>
+        <w:tc>
+          <w:tcPr>
+            <w:tcW w:w="3117" w:type="dxa"/>
+          </w:tcPr>
+          <w:p>
+            <w:pPr>
+              <w:rPr>
+                <w:rFonts w:ascii="Times New Roman" w:hAnsi="Times New Roman" w:cs="Times New Roman"/>
+              </w:rPr>
+            </w:pPr>
+            <w:proofErr w:type="spellStart"/>
+            <w:r>
+              <w:rPr>
+                <w:rFonts w:ascii="Times New Roman" w:hAnsi="Times New Roman" w:cs="Times New Roman"/>
+              </w:rPr>
+              <w:t>Mplus</w:t>
+            </w:r>
+            <w:proofErr w:type="spellEnd"/>
+            <w:r>
+              <w:rPr>
+                <w:rFonts w:ascii="Times New Roman" w:hAnsi="Times New Roman" w:cs="Times New Roman"/>
+              </w:rPr>
+              <w:t xml:space="preserve"> Output</w:t>
+            </w:r>
+          </w:p>
+        </w:tc>
+        <w:tc>
+          <w:tcPr>
+            <w:tcW w:w="3117" w:type="dxa"/>
+          </w:tcPr>
+          <w:p>
+            <w:pPr>
+              <w:rPr>
+                <w:rFonts w:ascii="Times New Roman" w:hAnsi="Times New Roman" w:cs="Times New Roman"/>
+              </w:rPr>
+            </w:pPr>
+            <w:r>
+              <w:rPr>
+                <w:rFonts w:ascii="Times New Roman" w:hAnsi="Times New Roman" w:cs="Times New Roman"/>
+              </w:rPr>
+              <w:t>TXT and HTML outputs of BCH outcomes for both E-Cig and Smokeless.</w:t>
+            </w:r>
+          </w:p>
+        </w:tc>
+      </w:tr>
+      <w:tr>
+        <w:tc>
+          <w:tcPr>
+            <w:tcW w:w="3116" w:type="dxa"/>
+          </w:tcPr>
+          <w:p>
+            <w:pPr>
+              <w:rPr>
+                <w:rFonts w:ascii="Times New Roman" w:hAnsi="Times New Roman" w:cs="Times New Roman"/>
+                <w:b/>
+                <w:bCs/>
+              </w:rPr>
+            </w:pPr>
+          </w:p>
+        </w:tc>
+        <w:tc>
+          <w:tcPr>
+            <w:tcW w:w="3117" w:type="dxa"/>
+          </w:tcPr>
+          <w:p>
+            <w:pPr>
+              <w:rPr>
+                <w:rFonts w:ascii="Times New Roman" w:hAnsi="Times New Roman" w:cs="Times New Roman"/>
+              </w:rPr>
+            </w:pPr>
+          </w:p>
+        </w:tc>
+        <w:tc>
+          <w:tcPr>
+            <w:tcW w:w="3117" w:type="dxa"/>
+          </w:tcPr>
+          <w:p>
+            <w:pPr>
+              <w:rPr>
+                <w:rFonts w:ascii="Times New Roman" w:hAnsi="Times New Roman" w:cs="Times New Roman"/>
+              </w:rPr>
+            </w:pPr>
+          </w:p>
+        </w:tc>
+      </w:tr>
+    </w:tbl>
     <w:p/>
     <w:p/>
     <w:p/>
@@ -664,7 +1621,6 @@
   <w:style w:type="character" w:default="1" w:styleId="DefaultParagraphFont">
     <w:name w:val="Default Paragraph Font"/>
     <w:uiPriority w:val="1"/>
-    <w:semiHidden/>
     <w:unhideWhenUsed/>
   </w:style>
   <w:style w:type="table" w:default="1" w:styleId="TableNormal">
@@ -977,6 +1933,25 @@
       <w:color w:val="0F4761" w:themeColor="accent1" w:themeShade="BF"/>
       <w:spacing w:val="5"/>
     </w:rPr>
+  </w:style>
+  <w:style w:type="table" w:styleId="TableGrid">
+    <w:name w:val="Table Grid"/>
+    <w:basedOn w:val="TableNormal"/>
+    <w:uiPriority w:val="39"/>
+    <w:rsid w:val="00D72E46"/>
+    <w:pPr>
+      <w:spacing w:after="0" w:line="240" w:lineRule="auto"/>
+    </w:pPr>
+    <w:tblPr>
+      <w:tblBorders>
+        <w:top w:val="single" w:sz="4" w:space="0" w:color="auto"/>
+        <w:left w:val="single" w:sz="4" w:space="0" w:color="auto"/>
+        <w:bottom w:val="single" w:sz="4" w:space="0" w:color="auto"/>
+        <w:right w:val="single" w:sz="4" w:space="0" w:color="auto"/>
+        <w:insideH w:val="single" w:sz="4" w:space="0" w:color="auto"/>
+        <w:insideV w:val="single" w:sz="4" w:space="0" w:color="auto"/>
+      </w:tblBorders>
+    </w:tblPr>
   </w:style>
 </w:styles>
 </file>

</xml_diff>